<commit_message>
Révisions Ecf et cours Scrum
</commit_message>
<xml_diff>
--- a/106_DesignPattern/002_Cours/Récapitulatif.docx
+++ b/106_DesignPattern/002_Cours/Récapitulatif.docx
@@ -9,22 +9,121 @@
     </w:p>
     <w:p>
       <w:r>
+        <w:t>Représenter des structures arborescentes</w:t>
+      </w:r>
+    </w:p>
+    <w:p>
+      <w:r>
         <w:t>Visiteur</w:t>
       </w:r>
     </w:p>
     <w:p>
       <w:r>
+        <w:t xml:space="preserve">Permettre de faire un traitement spécifique en fonction </w:t>
+      </w:r>
+      <w:r>
+        <w:t>du niveau de spécialisation inconnu d’un élément</w:t>
+      </w:r>
+    </w:p>
+    <w:p>
+      <w:r>
         <w:t>Iterator</w:t>
       </w:r>
     </w:p>
     <w:p>
       <w:r>
+        <w:t>Parcourir des collections</w:t>
+      </w:r>
+      <w:r>
+        <w:t xml:space="preserve"> internes de l’objet sans les révéler et avec plusieurs façons de les parcourir</w:t>
+      </w:r>
+    </w:p>
+    <w:p>
+      <w:r>
+        <w:drawing>
+          <wp:inline distT="0" distB="0" distL="0" distR="0" wp14:anchorId="20D4DCD9" wp14:editId="551451B2">
+            <wp:extent cx="6645910" cy="2635885"/>
+            <wp:effectExtent l="0" t="0" r="2540" b="0"/>
+            <wp:docPr id="307514884" name="Image 1" descr="Une image contenant texte, capture d’écran, Police, ligne&#10;&#10;Description générée automatiquement"/>
+            <wp:cNvGraphicFramePr>
+              <a:graphicFrameLocks xmlns:a="http://schemas.openxmlformats.org/drawingml/2006/main" noChangeAspect="1"/>
+            </wp:cNvGraphicFramePr>
+            <a:graphic xmlns:a="http://schemas.openxmlformats.org/drawingml/2006/main">
+              <a:graphicData uri="http://schemas.openxmlformats.org/drawingml/2006/picture">
+                <pic:pic xmlns:pic="http://schemas.openxmlformats.org/drawingml/2006/picture">
+                  <pic:nvPicPr>
+                    <pic:cNvPr id="307514884" name="Image 1" descr="Une image contenant texte, capture d’écran, Police, ligne&#10;&#10;Description générée automatiquement"/>
+                    <pic:cNvPicPr/>
+                  </pic:nvPicPr>
+                  <pic:blipFill>
+                    <a:blip r:embed="rId4"/>
+                    <a:stretch>
+                      <a:fillRect/>
+                    </a:stretch>
+                  </pic:blipFill>
+                  <pic:spPr>
+                    <a:xfrm>
+                      <a:off x="0" y="0"/>
+                      <a:ext cx="6645910" cy="2635885"/>
+                    </a:xfrm>
+                    <a:prstGeom prst="rect">
+                      <a:avLst/>
+                    </a:prstGeom>
+                  </pic:spPr>
+                </pic:pic>
+              </a:graphicData>
+            </a:graphic>
+          </wp:inline>
+        </w:drawing>
+      </w:r>
+    </w:p>
+    <w:p>
+      <w:r>
         <w:t>Mediator</w:t>
       </w:r>
     </w:p>
     <w:p>
       <w:r>
-        <w:t>Observer</w:t>
+        <w:t>Permettre la communication entre des éléments ne se connaissant pas</w:t>
+      </w:r>
+    </w:p>
+    <w:p>
+      <w:r>
+        <w:drawing>
+          <wp:inline distT="0" distB="0" distL="0" distR="0" wp14:anchorId="2C0A49DB" wp14:editId="269002DE">
+            <wp:extent cx="6645910" cy="4283710"/>
+            <wp:effectExtent l="0" t="0" r="2540" b="2540"/>
+            <wp:docPr id="752765437" name="Image 1" descr="Une image contenant texte, capture d’écran, Rectangle, diagramme&#10;&#10;Description générée automatiquement"/>
+            <wp:cNvGraphicFramePr>
+              <a:graphicFrameLocks xmlns:a="http://schemas.openxmlformats.org/drawingml/2006/main" noChangeAspect="1"/>
+            </wp:cNvGraphicFramePr>
+            <a:graphic xmlns:a="http://schemas.openxmlformats.org/drawingml/2006/main">
+              <a:graphicData uri="http://schemas.openxmlformats.org/drawingml/2006/picture">
+                <pic:pic xmlns:pic="http://schemas.openxmlformats.org/drawingml/2006/picture">
+                  <pic:nvPicPr>
+                    <pic:cNvPr id="752765437" name="Image 1" descr="Une image contenant texte, capture d’écran, Rectangle, diagramme&#10;&#10;Description générée automatiquement"/>
+                    <pic:cNvPicPr/>
+                  </pic:nvPicPr>
+                  <pic:blipFill>
+                    <a:blip r:embed="rId5"/>
+                    <a:stretch>
+                      <a:fillRect/>
+                    </a:stretch>
+                  </pic:blipFill>
+                  <pic:spPr>
+                    <a:xfrm>
+                      <a:off x="0" y="0"/>
+                      <a:ext cx="6645910" cy="4283710"/>
+                    </a:xfrm>
+                    <a:prstGeom prst="rect">
+                      <a:avLst/>
+                    </a:prstGeom>
+                  </pic:spPr>
+                </pic:pic>
+              </a:graphicData>
+            </a:graphic>
+          </wp:inline>
+        </w:drawing>
       </w:r>
     </w:p>
     <w:p>
@@ -34,11 +133,25 @@
     </w:p>
     <w:p>
       <w:r>
+        <w:lastRenderedPageBreak/>
+        <w:t>Appliquer des restrictions et du contrôle à un objet donné</w:t>
+      </w:r>
+    </w:p>
+    <w:p>
+      <w:r>
         <w:t>Facade</w:t>
       </w:r>
     </w:p>
     <w:p>
       <w:r>
+        <w:t>Simplifier l’utilisation pour l’utilisateur</w:t>
+      </w:r>
+    </w:p>
+    <w:p>
+      <w:r>
+        <w:rPr>
+          <w:noProof/>
+        </w:rPr>
         <w:drawing>
           <wp:inline distT="0" distB="0" distL="0" distR="0" wp14:anchorId="7AD43FEC" wp14:editId="5AFA97CA">
             <wp:extent cx="6645910" cy="4942205"/>
@@ -55,7 +168,7 @@
                     <pic:cNvPicPr/>
                   </pic:nvPicPr>
                   <pic:blipFill>
-                    <a:blip r:embed="rId4"/>
+                    <a:blip r:embed="rId6"/>
                     <a:stretch>
                       <a:fillRect/>
                     </a:stretch>
@@ -83,10 +196,115 @@
     </w:p>
     <w:p>
       <w:r>
+        <w:t>Ajouter des comportements à un objet</w:t>
+      </w:r>
+    </w:p>
+    <w:p>
+      <w:r>
+        <w:rPr>
+          <w:noProof/>
+        </w:rPr>
+        <w:lastRenderedPageBreak/>
+        <w:drawing>
+          <wp:inline distT="0" distB="0" distL="0" distR="0" wp14:anchorId="1769B825" wp14:editId="792681BD">
+            <wp:extent cx="6645910" cy="4823460"/>
+            <wp:effectExtent l="0" t="0" r="2540" b="0"/>
+            <wp:docPr id="729302674" name="Image 1" descr="Une image contenant texte, capture d’écran, Rectangle, diagramme&#10;&#10;Description générée automatiquement"/>
+            <wp:cNvGraphicFramePr>
+              <a:graphicFrameLocks xmlns:a="http://schemas.openxmlformats.org/drawingml/2006/main" noChangeAspect="1"/>
+            </wp:cNvGraphicFramePr>
+            <a:graphic xmlns:a="http://schemas.openxmlformats.org/drawingml/2006/main">
+              <a:graphicData uri="http://schemas.openxmlformats.org/drawingml/2006/picture">
+                <pic:pic xmlns:pic="http://schemas.openxmlformats.org/drawingml/2006/picture">
+                  <pic:nvPicPr>
+                    <pic:cNvPr id="729302674" name="Image 1" descr="Une image contenant texte, capture d’écran, Rectangle, diagramme&#10;&#10;Description générée automatiquement"/>
+                    <pic:cNvPicPr>
+                      <a:picLocks noChangeAspect="1" noChangeArrowheads="1"/>
+                    </pic:cNvPicPr>
+                  </pic:nvPicPr>
+                  <pic:blipFill>
+                    <a:blip r:embed="rId7">
+                      <a:extLst>
+                        <a:ext uri="{28A0092B-C50C-407E-A947-70E740481C1C}">
+                          <a14:useLocalDpi xmlns:a14="http://schemas.microsoft.com/office/drawing/2010/main" val="0"/>
+                        </a:ext>
+                      </a:extLst>
+                    </a:blip>
+                    <a:srcRect/>
+                    <a:stretch>
+                      <a:fillRect/>
+                    </a:stretch>
+                  </pic:blipFill>
+                  <pic:spPr bwMode="auto">
+                    <a:xfrm>
+                      <a:off x="0" y="0"/>
+                      <a:ext cx="6645910" cy="4823460"/>
+                    </a:xfrm>
+                    <a:prstGeom prst="rect">
+                      <a:avLst/>
+                    </a:prstGeom>
+                    <a:noFill/>
+                    <a:ln>
+                      <a:noFill/>
+                    </a:ln>
+                  </pic:spPr>
+                </pic:pic>
+              </a:graphicData>
+            </a:graphic>
+          </wp:inline>
+        </w:drawing>
+      </w:r>
+    </w:p>
+    <w:p>
+      <w:r>
         <w:t>Command</w:t>
       </w:r>
     </w:p>
-    <w:p/>
+    <w:p>
+      <w:r>
+        <w:t>Historiser des interactions sous la forme d’objets</w:t>
+      </w:r>
+    </w:p>
+    <w:p>
+      <w:r>
+        <w:lastRenderedPageBreak/>
+        <w:drawing>
+          <wp:inline distT="0" distB="0" distL="0" distR="0" wp14:anchorId="306538ED" wp14:editId="3645A2AE">
+            <wp:extent cx="5944430" cy="4934639"/>
+            <wp:effectExtent l="0" t="0" r="0" b="0"/>
+            <wp:docPr id="2083368564" name="Image 1" descr="Une image contenant texte, capture d’écran, diagramme, ligne&#10;&#10;Description générée automatiquement"/>
+            <wp:cNvGraphicFramePr>
+              <a:graphicFrameLocks xmlns:a="http://schemas.openxmlformats.org/drawingml/2006/main" noChangeAspect="1"/>
+            </wp:cNvGraphicFramePr>
+            <a:graphic xmlns:a="http://schemas.openxmlformats.org/drawingml/2006/main">
+              <a:graphicData uri="http://schemas.openxmlformats.org/drawingml/2006/picture">
+                <pic:pic xmlns:pic="http://schemas.openxmlformats.org/drawingml/2006/picture">
+                  <pic:nvPicPr>
+                    <pic:cNvPr id="2083368564" name="Image 1" descr="Une image contenant texte, capture d’écran, diagramme, ligne&#10;&#10;Description générée automatiquement"/>
+                    <pic:cNvPicPr/>
+                  </pic:nvPicPr>
+                  <pic:blipFill>
+                    <a:blip r:embed="rId8"/>
+                    <a:stretch>
+                      <a:fillRect/>
+                    </a:stretch>
+                  </pic:blipFill>
+                  <pic:spPr>
+                    <a:xfrm>
+                      <a:off x="0" y="0"/>
+                      <a:ext cx="5944430" cy="4934639"/>
+                    </a:xfrm>
+                    <a:prstGeom prst="rect">
+                      <a:avLst/>
+                    </a:prstGeom>
+                  </pic:spPr>
+                </pic:pic>
+              </a:graphicData>
+            </a:graphic>
+          </wp:inline>
+        </w:drawing>
+      </w:r>
+    </w:p>
     <w:sectPr>
       <w:pgSz w:w="11906" w:h="16838"/>
       <w:pgMar w:top="720" w:right="720" w:bottom="720" w:left="720" w:header="708" w:footer="708" w:gutter="0"/>

</xml_diff>